<commit_message>
fix(TaskDescription): Add udpated docx file
</commit_message>
<xml_diff>
--- a/Plancise_DataEngineer_Task.docx
+++ b/Plancise_DataEngineer_Task.docx
@@ -74,48 +74,6 @@
           <w:lang w:val="en-US"/>
         </w:rPr>
         <w:tab/>
-      </w:r>
-    </w:p>
-    <w:p>
-      <w:pPr>
-        <w:tabs>
-          <w:tab w:val="left" w:pos="1134"/>
-          <w:tab w:val="left" w:leader="underscore" w:pos="3969"/>
-        </w:tabs>
-        <w:rPr>
-          <w:rFonts w:ascii="Roboto" w:hAnsi="Roboto"/>
-          <w:color w:val="000000" w:themeColor="text1"/>
-          <w:lang w:val="en-US"/>
-        </w:rPr>
-      </w:pPr>
-    </w:p>
-    <w:p>
-      <w:pPr>
-        <w:tabs>
-          <w:tab w:val="left" w:pos="1134"/>
-          <w:tab w:val="left" w:leader="underscore" w:pos="3969"/>
-        </w:tabs>
-        <w:rPr>
-          <w:rFonts w:ascii="Roboto" w:hAnsi="Roboto"/>
-          <w:color w:val="000000" w:themeColor="text1"/>
-          <w:lang w:val="en-US"/>
-        </w:rPr>
-      </w:pPr>
-      <w:r>
-        <w:rPr>
-          <w:rFonts w:ascii="Roboto" w:hAnsi="Roboto"/>
-          <w:color w:val="000000" w:themeColor="text1"/>
-          <w:lang w:val="en-US"/>
-        </w:rPr>
-        <w:t>Duration</w:t>
-      </w:r>
-      <w:r>
-        <w:rPr>
-          <w:rFonts w:ascii="Roboto" w:hAnsi="Roboto"/>
-          <w:color w:val="000000" w:themeColor="text1"/>
-          <w:lang w:val="en-US"/>
-        </w:rPr>
-        <w:t>: 60min</w:t>
       </w:r>
     </w:p>
     <w:p>
@@ -414,7 +372,15 @@
           <w:color w:val="000000" w:themeColor="text1"/>
           <w:lang w:val="en-US"/>
         </w:rPr>
-        <w:t>with a docker-</w:t>
+        <w:t xml:space="preserve">with </w:t>
+      </w:r>
+      <w:r>
+        <w:rPr>
+          <w:rFonts w:ascii="Roboto" w:hAnsi="Roboto"/>
+          <w:color w:val="000000" w:themeColor="text1"/>
+          <w:lang w:val="en-US"/>
+        </w:rPr>
+        <w:t xml:space="preserve">the Order-DB and </w:t>
       </w:r>
       <w:proofErr w:type="spellStart"/>
       <w:r>
@@ -423,9 +389,17 @@
           <w:color w:val="000000" w:themeColor="text1"/>
           <w:lang w:val="en-US"/>
         </w:rPr>
-        <w:t>compose file</w:t>
+        <w:t>Employeee</w:t>
       </w:r>
       <w:proofErr w:type="spellEnd"/>
+      <w:r>
+        <w:rPr>
+          <w:rFonts w:ascii="Roboto" w:hAnsi="Roboto"/>
+          <w:color w:val="000000" w:themeColor="text1"/>
+          <w:lang w:val="en-US"/>
+        </w:rPr>
+        <w:t>-System</w:t>
+      </w:r>
       <w:r>
         <w:rPr>
           <w:rFonts w:ascii="Roboto" w:hAnsi="Roboto"/>
@@ -723,6 +697,14 @@
         </w:rPr>
         <w:t>Provide an API to access the data</w:t>
       </w:r>
+    </w:p>
+    <w:p>
+      <w:pPr>
+        <w:pStyle w:val="ListParagraph"/>
+        <w:rPr>
+          <w:lang w:val="en-US"/>
+        </w:rPr>
+      </w:pPr>
     </w:p>
     <w:p>
       <w:pPr>
@@ -3639,26 +3621,6 @@
 </file>
 
 <file path=customXml/item1.xml><?xml version="1.0" encoding="utf-8"?>
-<p:properties xmlns:p="http://schemas.microsoft.com/office/2006/metadata/properties" xmlns:xsi="http://www.w3.org/2001/XMLSchema-instance" xmlns:pc="http://schemas.microsoft.com/office/infopath/2007/PartnerControls">
-  <documentManagement>
-    <lcf76f155ced4ddcb4097134ff3c332f xmlns="831bb3a1-1cdc-4cfd-9e1b-e4ab0ed6d129">
-      <Terms xmlns="http://schemas.microsoft.com/office/infopath/2007/PartnerControls"/>
-    </lcf76f155ced4ddcb4097134ff3c332f>
-    <TaxCatchAll xmlns="908ae8ed-33a7-4480-936e-1bd11eb96d62" xsi:nil="true"/>
-  </documentManagement>
-</p:properties>
-</file>
-
-<file path=customXml/item2.xml><?xml version="1.0" encoding="utf-8"?>
-<?mso-contentType ?>
-<FormTemplates xmlns="http://schemas.microsoft.com/sharepoint/v3/contenttype/forms">
-  <Display>DocumentLibraryForm</Display>
-  <Edit>DocumentLibraryForm</Edit>
-  <New>DocumentLibraryForm</New>
-</FormTemplates>
-</file>
-
-<file path=customXml/item3.xml><?xml version="1.0" encoding="utf-8"?>
 <ct:contentTypeSchema xmlns:ct="http://schemas.microsoft.com/office/2006/metadata/contentType" xmlns:ma="http://schemas.microsoft.com/office/2006/metadata/properties/metaAttributes" ct:_="" ma:_="" ma:contentTypeName="Document" ma:contentTypeID="0x0101003174C625CF83304899B3D404F2185550" ma:contentTypeVersion="16" ma:contentTypeDescription="Create a new document." ma:contentTypeScope="" ma:versionID="a87772fb5e3e1e6ea70661fd14824194">
   <xsd:schema xmlns:xsd="http://www.w3.org/2001/XMLSchema" xmlns:xs="http://www.w3.org/2001/XMLSchema" xmlns:p="http://schemas.microsoft.com/office/2006/metadata/properties" xmlns:ns2="831bb3a1-1cdc-4cfd-9e1b-e4ab0ed6d129" xmlns:ns3="908ae8ed-33a7-4480-936e-1bd11eb96d62" targetNamespace="http://schemas.microsoft.com/office/2006/metadata/properties" ma:root="true" ma:fieldsID="e1a1d2285c1c7dbd418ff1808e47f1ae" ns2:_="" ns3:_="">
     <xsd:import namespace="831bb3a1-1cdc-4cfd-9e1b-e4ab0ed6d129"/>
@@ -3901,26 +3863,27 @@
 </ct:contentTypeSchema>
 </file>
 
-<file path=customXml/itemProps1.xml><?xml version="1.0" encoding="utf-8"?>
-<ds:datastoreItem xmlns:ds="http://schemas.openxmlformats.org/officeDocument/2006/customXml" ds:itemID="{AAE07DEA-73C5-4D9C-B004-CCC3CF833AA0}">
-  <ds:schemaRefs>
-    <ds:schemaRef ds:uri="http://schemas.microsoft.com/office/2006/metadata/properties"/>
-    <ds:schemaRef ds:uri="http://schemas.microsoft.com/office/infopath/2007/PartnerControls"/>
-    <ds:schemaRef ds:uri="831bb3a1-1cdc-4cfd-9e1b-e4ab0ed6d129"/>
-    <ds:schemaRef ds:uri="908ae8ed-33a7-4480-936e-1bd11eb96d62"/>
-  </ds:schemaRefs>
-</ds:datastoreItem>
+<file path=customXml/item2.xml><?xml version="1.0" encoding="utf-8"?>
+<?mso-contentType ?>
+<FormTemplates xmlns="http://schemas.microsoft.com/sharepoint/v3/contenttype/forms">
+  <Display>DocumentLibraryForm</Display>
+  <Edit>DocumentLibraryForm</Edit>
+  <New>DocumentLibraryForm</New>
+</FormTemplates>
 </file>
 
-<file path=customXml/itemProps2.xml><?xml version="1.0" encoding="utf-8"?>
-<ds:datastoreItem xmlns:ds="http://schemas.openxmlformats.org/officeDocument/2006/customXml" ds:itemID="{914CD4A7-A2A1-4A15-B863-313552572A9C}">
-  <ds:schemaRefs>
-    <ds:schemaRef ds:uri="http://schemas.microsoft.com/sharepoint/v3/contenttype/forms"/>
-  </ds:schemaRefs>
-</ds:datastoreItem>
+<file path=customXml/item3.xml><?xml version="1.0" encoding="utf-8"?>
+<p:properties xmlns:p="http://schemas.microsoft.com/office/2006/metadata/properties" xmlns:xsi="http://www.w3.org/2001/XMLSchema-instance" xmlns:pc="http://schemas.microsoft.com/office/infopath/2007/PartnerControls">
+  <documentManagement>
+    <lcf76f155ced4ddcb4097134ff3c332f xmlns="831bb3a1-1cdc-4cfd-9e1b-e4ab0ed6d129">
+      <Terms xmlns="http://schemas.microsoft.com/office/infopath/2007/PartnerControls"/>
+    </lcf76f155ced4ddcb4097134ff3c332f>
+    <TaxCatchAll xmlns="908ae8ed-33a7-4480-936e-1bd11eb96d62" xsi:nil="true"/>
+  </documentManagement>
+</p:properties>
 </file>
 
-<file path=customXml/itemProps3.xml><?xml version="1.0" encoding="utf-8"?>
+<file path=customXml/itemProps1.xml><?xml version="1.0" encoding="utf-8"?>
 <ds:datastoreItem xmlns:ds="http://schemas.openxmlformats.org/officeDocument/2006/customXml" ds:itemID="{F77F288A-6B25-4811-BFD7-913D55B2F2E6}">
   <ds:schemaRefs>
     <ds:schemaRef ds:uri="http://schemas.microsoft.com/office/2006/metadata/contentType"/>
@@ -3937,4 +3900,23 @@
     <ds:schemaRef ds:uri="http://schemas.microsoft.com/internal/obd"/>
   </ds:schemaRefs>
 </ds:datastoreItem>
+</file>
+
+<file path=customXml/itemProps2.xml><?xml version="1.0" encoding="utf-8"?>
+<ds:datastoreItem xmlns:ds="http://schemas.openxmlformats.org/officeDocument/2006/customXml" ds:itemID="{914CD4A7-A2A1-4A15-B863-313552572A9C}">
+  <ds:schemaRefs>
+    <ds:schemaRef ds:uri="http://schemas.microsoft.com/sharepoint/v3/contenttype/forms"/>
+  </ds:schemaRefs>
+</ds:datastoreItem>
+</file>
+
+<file path=customXml/itemProps3.xml><?xml version="1.0" encoding="utf-8"?>
+<ds:datastoreItem xmlns:ds="http://schemas.openxmlformats.org/officeDocument/2006/customXml" ds:itemID="{AAE07DEA-73C5-4D9C-B004-CCC3CF833AA0}">
+  <ds:schemaRefs>
+    <ds:schemaRef ds:uri="http://schemas.microsoft.com/office/2006/metadata/properties"/>
+    <ds:schemaRef ds:uri="http://schemas.microsoft.com/office/infopath/2007/PartnerControls"/>
+    <ds:schemaRef ds:uri="831bb3a1-1cdc-4cfd-9e1b-e4ab0ed6d129"/>
+    <ds:schemaRef ds:uri="908ae8ed-33a7-4480-936e-1bd11eb96d62"/>
+  </ds:schemaRefs>
+</ds:datastoreItem>
 </file>
</xml_diff>